<commit_message>
prep fort malus 2
</commit_message>
<xml_diff>
--- a/Dragonbane (uni)/Lokationer/Fort Malus.docx
+++ b/Dragonbane (uni)/Lokationer/Fort Malus.docx
@@ -12,171 +12,51 @@
         <w:rPr>
           <w:lang w:val="da-DK"/>
         </w:rPr>
-        <w:t xml:space="preserve">Dræner åndens kræfter. Brugte oldgammel natur elvermagi. Holder oprindelige elverdame </w:t>
-      </w:r>
-      <w:proofErr w:type="spellStart"/>
-      <w:r>
-        <w:rPr>
-          <w:lang w:val="da-DK"/>
-        </w:rPr>
-        <w:t>Iliel</w:t>
-      </w:r>
-      <w:proofErr w:type="spellEnd"/>
-      <w:r>
-        <w:rPr>
-          <w:lang w:val="da-DK"/>
-        </w:rPr>
-        <w:t xml:space="preserve"> fanget og tvinger hende til at hjælpe dem og holde ånden fanget, ellers torturer de elverpigen </w:t>
-      </w:r>
-      <w:proofErr w:type="spellStart"/>
-      <w:r>
-        <w:rPr>
-          <w:lang w:val="da-DK"/>
-        </w:rPr>
-        <w:t>Aldonil</w:t>
-      </w:r>
-      <w:proofErr w:type="spellEnd"/>
+        <w:t>Dræner åndens kræfter. Brugte oldgammel natur elvermagi. Holder oprindelige elverdame Iliel fanget og tvinger hende til at hjælpe dem og holde ånden fanget, ellers torturer de elverpigen Aldonil.</w:t>
+      </w:r>
+      <w:r>
+        <w:rPr>
+          <w:lang w:val="da-DK"/>
+        </w:rPr>
+        <w:t xml:space="preserve"> Aldonil og Orifin (de elvere som heltene kort interagerede med), forsøgte direkte imod deres ældstes ordre igen at befri Iriel da de lærte at den Fejlfri Flamme havde taget kontrol over</w:t>
+      </w:r>
       <w:r>
         <w:rPr>
           <w:lang w:val="da-DK"/>
         </w:rPr>
         <w:t>.</w:t>
       </w:r>
-      <w:r>
-        <w:rPr>
-          <w:lang w:val="da-DK"/>
-        </w:rPr>
-        <w:t xml:space="preserve"> </w:t>
-      </w:r>
-      <w:proofErr w:type="spellStart"/>
-      <w:r>
-        <w:rPr>
-          <w:lang w:val="da-DK"/>
-        </w:rPr>
-        <w:t>Aldonil</w:t>
-      </w:r>
-      <w:proofErr w:type="spellEnd"/>
-      <w:r>
-        <w:rPr>
-          <w:lang w:val="da-DK"/>
-        </w:rPr>
-        <w:t xml:space="preserve"> og </w:t>
-      </w:r>
-      <w:proofErr w:type="spellStart"/>
-      <w:r>
-        <w:rPr>
-          <w:lang w:val="da-DK"/>
-        </w:rPr>
-        <w:t>Orifin</w:t>
-      </w:r>
-      <w:proofErr w:type="spellEnd"/>
-      <w:r>
-        <w:rPr>
-          <w:lang w:val="da-DK"/>
-        </w:rPr>
-        <w:t xml:space="preserve"> (de </w:t>
-      </w:r>
-      <w:proofErr w:type="spellStart"/>
-      <w:r>
-        <w:rPr>
-          <w:lang w:val="da-DK"/>
-        </w:rPr>
-        <w:t>elvere</w:t>
-      </w:r>
-      <w:proofErr w:type="spellEnd"/>
-      <w:r>
-        <w:rPr>
-          <w:lang w:val="da-DK"/>
-        </w:rPr>
-        <w:t xml:space="preserve"> som heltene kort interagerede med), forsøgte direkte imod deres ældstes ordre igen at befri </w:t>
-      </w:r>
-      <w:proofErr w:type="spellStart"/>
-      <w:r>
-        <w:rPr>
-          <w:lang w:val="da-DK"/>
-        </w:rPr>
-        <w:t>Iriel</w:t>
-      </w:r>
-      <w:proofErr w:type="spellEnd"/>
-      <w:r>
-        <w:rPr>
-          <w:lang w:val="da-DK"/>
-        </w:rPr>
-        <w:t xml:space="preserve"> da de lærte at den Fejlfri Flamme havde taget kontrol over</w:t>
-      </w:r>
-      <w:r>
-        <w:rPr>
-          <w:lang w:val="da-DK"/>
-        </w:rPr>
-        <w:t>.</w:t>
-      </w:r>
-    </w:p>
-    <w:p>
-      <w:pPr>
-        <w:rPr>
-          <w:lang w:val="da-DK"/>
-        </w:rPr>
-      </w:pPr>
-      <w:proofErr w:type="spellStart"/>
-      <w:r>
-        <w:rPr>
-          <w:lang w:val="da-DK"/>
-        </w:rPr>
-        <w:t>Orifin</w:t>
-      </w:r>
-      <w:proofErr w:type="spellEnd"/>
-      <w:r>
-        <w:rPr>
-          <w:lang w:val="da-DK"/>
-        </w:rPr>
-        <w:t xml:space="preserve"> blev dræbt og hænger på et spyd foran fortet</w:t>
-      </w:r>
-      <w:r>
-        <w:rPr>
-          <w:lang w:val="da-DK"/>
-        </w:rPr>
-        <w:t xml:space="preserve">, sammen med forskellige </w:t>
-      </w:r>
-      <w:proofErr w:type="spellStart"/>
-      <w:r>
-        <w:rPr>
-          <w:lang w:val="da-DK"/>
-        </w:rPr>
-        <w:t>Sathmog</w:t>
-      </w:r>
-      <w:proofErr w:type="spellEnd"/>
-      <w:r>
-        <w:rPr>
-          <w:lang w:val="da-DK"/>
-        </w:rPr>
-        <w:t xml:space="preserve"> kultister.</w:t>
-      </w:r>
-    </w:p>
-    <w:p>
-      <w:pPr>
-        <w:rPr>
-          <w:lang w:val="da-DK"/>
-        </w:rPr>
-      </w:pPr>
-      <w:r>
-        <w:rPr>
-          <w:lang w:val="da-DK"/>
-        </w:rPr>
-        <w:t xml:space="preserve">Området summer af gammel </w:t>
-      </w:r>
-      <w:proofErr w:type="spellStart"/>
-      <w:r>
-        <w:rPr>
-          <w:lang w:val="da-DK"/>
-        </w:rPr>
-        <w:t>elver</w:t>
-      </w:r>
-      <w:proofErr w:type="spellEnd"/>
-      <w:r>
-        <w:rPr>
-          <w:lang w:val="da-DK"/>
-        </w:rPr>
-        <w:t xml:space="preserve"> natur magi.</w:t>
+    </w:p>
+    <w:p>
+      <w:pPr>
+        <w:rPr>
+          <w:lang w:val="da-DK"/>
+        </w:rPr>
+      </w:pPr>
+      <w:r>
+        <w:rPr>
+          <w:lang w:val="da-DK"/>
+        </w:rPr>
+        <w:t>Orifin blev dræbt og hænger på et spyd foran fortet</w:t>
+      </w:r>
+      <w:r>
+        <w:rPr>
+          <w:lang w:val="da-DK"/>
+        </w:rPr>
+        <w:t>, sammen med forskellige Sathmog kultister.</w:t>
+      </w:r>
+    </w:p>
+    <w:p>
+      <w:pPr>
+        <w:rPr>
+          <w:lang w:val="da-DK"/>
+        </w:rPr>
+      </w:pPr>
+      <w:r>
+        <w:rPr>
+          <w:lang w:val="da-DK"/>
+        </w:rPr>
+        <w:t>Området summer af gammel elver natur magi.</w:t>
       </w:r>
     </w:p>
     <w:p>
@@ -224,18 +104,8 @@
           <w:bCs/>
           <w:lang w:val="da-DK"/>
         </w:rPr>
-        <w:t xml:space="preserve">Ridder </w:t>
-      </w:r>
-      <w:proofErr w:type="spellStart"/>
-      <w:r>
-        <w:rPr>
-          <w:b/>
-          <w:bCs/>
-          <w:lang w:val="da-DK"/>
-        </w:rPr>
-        <w:t>Tylos</w:t>
-      </w:r>
-      <w:proofErr w:type="spellEnd"/>
+        <w:t>Ridder Tylos</w:t>
+      </w:r>
       <w:r>
         <w:rPr>
           <w:lang w:val="da-DK"/>
@@ -284,13 +154,7 @@
         <w:rPr>
           <w:lang w:val="da-DK"/>
         </w:rPr>
-        <w:t>Har ambitioner om at udråbe sig selv som ny kejser af Drageimperiet.</w:t>
-      </w:r>
-      <w:r>
-        <w:rPr>
-          <w:lang w:val="da-DK"/>
-        </w:rPr>
-        <w:t xml:space="preserve"> </w:t>
+        <w:t xml:space="preserve">Har ambitioner om at udråbe sig selv som ny kejser af Drageimperiet. </w:t>
       </w:r>
     </w:p>
     <w:p>
@@ -308,21 +172,7 @@
         <w:rPr>
           <w:lang w:val="da-DK"/>
         </w:rPr>
-        <w:t xml:space="preserve">Kræver mere magt, som han vil tvinge ud af </w:t>
-      </w:r>
-      <w:proofErr w:type="spellStart"/>
-      <w:r>
-        <w:rPr>
-          <w:lang w:val="da-DK"/>
-        </w:rPr>
-        <w:t>Rotlaug</w:t>
-      </w:r>
-      <w:proofErr w:type="spellEnd"/>
-      <w:r>
-        <w:rPr>
-          <w:lang w:val="da-DK"/>
-        </w:rPr>
-        <w:t>.</w:t>
+        <w:t>Kræver mere magt, som han vil tvinge ud af Rotlaug.</w:t>
       </w:r>
     </w:p>
     <w:p>
@@ -340,36 +190,14 @@
         <w:rPr>
           <w:lang w:val="da-DK"/>
         </w:rPr>
-        <w:t xml:space="preserve">Ansvarlig for at kidnappe </w:t>
-      </w:r>
-      <w:proofErr w:type="spellStart"/>
-      <w:r>
-        <w:rPr>
-          <w:lang w:val="da-DK"/>
-        </w:rPr>
-        <w:t>elvere</w:t>
-      </w:r>
-      <w:proofErr w:type="spellEnd"/>
-      <w:r>
-        <w:rPr>
-          <w:lang w:val="da-DK"/>
-        </w:rPr>
-        <w:t xml:space="preserve"> der kunne åbne og binde ånden</w:t>
-      </w:r>
-      <w:r>
-        <w:rPr>
-          <w:lang w:val="da-DK"/>
-        </w:rPr>
-        <w:t xml:space="preserve"> </w:t>
-      </w:r>
-      <w:proofErr w:type="spellStart"/>
-      <w:r>
-        <w:rPr>
-          <w:lang w:val="da-DK"/>
-        </w:rPr>
-        <w:t>Rotlaug</w:t>
-      </w:r>
-      <w:proofErr w:type="spellEnd"/>
+        <w:t>Ansvarlig for at kidnappe elvere der kunne åbne og binde ånden</w:t>
+      </w:r>
+      <w:r>
+        <w:rPr>
+          <w:lang w:val="da-DK"/>
+        </w:rPr>
+        <w:t xml:space="preserve"> Rotlaug</w:t>
+      </w:r>
       <w:r>
         <w:rPr>
           <w:lang w:val="da-DK"/>
@@ -380,21 +208,7 @@
         <w:rPr>
           <w:lang w:val="da-DK"/>
         </w:rPr>
-        <w:t xml:space="preserve"> og kan høj </w:t>
-      </w:r>
-      <w:proofErr w:type="spellStart"/>
-      <w:r>
-        <w:rPr>
-          <w:lang w:val="da-DK"/>
-        </w:rPr>
-        <w:t>level</w:t>
-      </w:r>
-      <w:proofErr w:type="spellEnd"/>
-      <w:r>
-        <w:rPr>
-          <w:lang w:val="da-DK"/>
-        </w:rPr>
-        <w:t xml:space="preserve"> naturmagi. Har magisk amulet </w:t>
+        <w:t xml:space="preserve"> og kan høj level naturmagi. Har magisk amulet </w:t>
       </w:r>
       <w:r>
         <w:rPr>
@@ -460,21 +274,7 @@
         <w:rPr>
           <w:lang w:val="da-DK"/>
         </w:rPr>
-        <w:t xml:space="preserve">Paranoid. Forlader aldrig fortet, og bruger størstedelen af tiden enten i sit private kammer (hvor skattene er), i kælderen hvor </w:t>
-      </w:r>
-      <w:proofErr w:type="spellStart"/>
-      <w:r>
-        <w:rPr>
-          <w:lang w:val="da-DK"/>
-        </w:rPr>
-        <w:t>Rotlaug</w:t>
-      </w:r>
-      <w:proofErr w:type="spellEnd"/>
-      <w:r>
-        <w:rPr>
-          <w:lang w:val="da-DK"/>
-        </w:rPr>
-        <w:t xml:space="preserve"> er fanget og når han giver prædiker for pilgrimme. </w:t>
+        <w:t xml:space="preserve">Paranoid. Forlader aldrig fortet, og bruger størstedelen af tiden enten i sit private kammer (hvor skattene er), i kælderen hvor Rotlaug er fanget og når han giver prædiker for pilgrimme. </w:t>
       </w:r>
     </w:p>
     <w:p>
@@ -503,18 +303,8 @@
           <w:bCs/>
           <w:lang w:val="da-DK"/>
         </w:rPr>
-        <w:t xml:space="preserve">Ridder </w:t>
-      </w:r>
-      <w:proofErr w:type="spellStart"/>
-      <w:r>
-        <w:rPr>
-          <w:b/>
-          <w:bCs/>
-          <w:lang w:val="da-DK"/>
-        </w:rPr>
-        <w:t>Isadelia</w:t>
-      </w:r>
-      <w:proofErr w:type="spellEnd"/>
+        <w:t>Ridder Isadelia</w:t>
+      </w:r>
       <w:r>
         <w:rPr>
           <w:lang w:val="da-DK"/>
@@ -537,30 +327,8 @@
         <w:rPr>
           <w:lang w:val="da-DK"/>
         </w:rPr>
-        <w:t xml:space="preserve">I konflikt. Mener at det er for meget at torturere og afpresse </w:t>
-      </w:r>
-      <w:proofErr w:type="spellStart"/>
-      <w:r>
-        <w:rPr>
-          <w:lang w:val="da-DK"/>
-        </w:rPr>
-        <w:t>elverne</w:t>
-      </w:r>
-      <w:proofErr w:type="spellEnd"/>
-      <w:r>
-        <w:rPr>
-          <w:lang w:val="da-DK"/>
-        </w:rPr>
-        <w:t xml:space="preserve">, men brænder så dybt for sagen at hun er villig til at følge </w:t>
-      </w:r>
-      <w:proofErr w:type="spellStart"/>
-      <w:r>
-        <w:rPr>
-          <w:lang w:val="da-DK"/>
-        </w:rPr>
-        <w:t>Tylos</w:t>
-      </w:r>
-      <w:proofErr w:type="spellEnd"/>
+        <w:t>I konflikt. Mener at det er for meget at torturere og afpresse elverne, men brænder så dybt for sagen at hun er villig til at følge Tylos</w:t>
+      </w:r>
       <w:r>
         <w:rPr>
           <w:lang w:val="da-DK"/>
@@ -571,21 +339,7 @@
         <w:rPr>
           <w:lang w:val="da-DK"/>
         </w:rPr>
-        <w:t xml:space="preserve">. Kan overtales til ikke at kæmpe for </w:t>
-      </w:r>
-      <w:proofErr w:type="spellStart"/>
-      <w:r>
-        <w:rPr>
-          <w:lang w:val="da-DK"/>
-        </w:rPr>
-        <w:t>Tylos</w:t>
-      </w:r>
-      <w:proofErr w:type="spellEnd"/>
-      <w:r>
-        <w:rPr>
-          <w:lang w:val="da-DK"/>
-        </w:rPr>
-        <w:t>, men vil ikke imod ham.</w:t>
+        <w:t>. Kan overtales til ikke at kæmpe for Tylos, men vil ikke imod ham.</w:t>
       </w:r>
       <w:r>
         <w:rPr>
@@ -611,18 +365,8 @@
           <w:bCs/>
           <w:lang w:val="da-DK"/>
         </w:rPr>
-        <w:t xml:space="preserve">Ridder </w:t>
-      </w:r>
-      <w:proofErr w:type="spellStart"/>
-      <w:r>
-        <w:rPr>
-          <w:b/>
-          <w:bCs/>
-          <w:lang w:val="da-DK"/>
-        </w:rPr>
-        <w:t>Niklion</w:t>
-      </w:r>
-      <w:proofErr w:type="spellEnd"/>
+        <w:t>Ridder Niklion</w:t>
+      </w:r>
       <w:r>
         <w:rPr>
           <w:lang w:val="da-DK"/>
@@ -645,21 +389,7 @@
         <w:rPr>
           <w:lang w:val="da-DK"/>
         </w:rPr>
-        <w:t xml:space="preserve">Mener at tortur og kidnapning af </w:t>
-      </w:r>
-      <w:proofErr w:type="spellStart"/>
-      <w:r>
-        <w:rPr>
-          <w:lang w:val="da-DK"/>
-        </w:rPr>
-        <w:t>elverne</w:t>
-      </w:r>
-      <w:proofErr w:type="spellEnd"/>
-      <w:r>
-        <w:rPr>
-          <w:lang w:val="da-DK"/>
-        </w:rPr>
-        <w:t xml:space="preserve"> er at gå over stregen</w:t>
+        <w:t>Mener at tortur og kidnapning af elverne er at gå over stregen</w:t>
       </w:r>
       <w:r>
         <w:rPr>
@@ -671,69 +401,13 @@
         <w:rPr>
           <w:lang w:val="da-DK"/>
         </w:rPr>
-        <w:t xml:space="preserve">handle uden at </w:t>
-      </w:r>
-      <w:proofErr w:type="spellStart"/>
-      <w:r>
-        <w:rPr>
-          <w:lang w:val="da-DK"/>
-        </w:rPr>
-        <w:t>Isadelia</w:t>
-      </w:r>
-      <w:proofErr w:type="spellEnd"/>
-      <w:r>
-        <w:rPr>
-          <w:lang w:val="da-DK"/>
-        </w:rPr>
-        <w:t xml:space="preserve"> er på hans side</w:t>
-      </w:r>
-      <w:r>
-        <w:rPr>
-          <w:lang w:val="da-DK"/>
-        </w:rPr>
-        <w:t xml:space="preserve">. Er meget større fan af at tage de fundne skatter og give dem til dragerne i stedet for at bruge naturåndens magi. Kan overtales til at gå imod </w:t>
-      </w:r>
-      <w:proofErr w:type="spellStart"/>
-      <w:r>
-        <w:rPr>
-          <w:lang w:val="da-DK"/>
-        </w:rPr>
-        <w:t>Tylos</w:t>
-      </w:r>
-      <w:proofErr w:type="spellEnd"/>
-      <w:r>
-        <w:rPr>
-          <w:lang w:val="da-DK"/>
-        </w:rPr>
-        <w:t xml:space="preserve">, men kun hvis </w:t>
-      </w:r>
-      <w:proofErr w:type="spellStart"/>
-      <w:r>
-        <w:rPr>
-          <w:lang w:val="da-DK"/>
-        </w:rPr>
-        <w:t>Isadelia</w:t>
-      </w:r>
-      <w:proofErr w:type="spellEnd"/>
-      <w:r>
-        <w:rPr>
-          <w:lang w:val="da-DK"/>
-        </w:rPr>
-        <w:t xml:space="preserve"> ikke er på </w:t>
-      </w:r>
-      <w:proofErr w:type="spellStart"/>
-      <w:r>
-        <w:rPr>
-          <w:lang w:val="da-DK"/>
-        </w:rPr>
-        <w:t>Tylos</w:t>
-      </w:r>
-      <w:proofErr w:type="spellEnd"/>
-      <w:r>
-        <w:rPr>
-          <w:lang w:val="da-DK"/>
-        </w:rPr>
-        <w:t>’ side.</w:t>
+        <w:t>handle uden at Isadelia er på hans side</w:t>
+      </w:r>
+      <w:r>
+        <w:rPr>
+          <w:lang w:val="da-DK"/>
+        </w:rPr>
+        <w:t>. Er meget større fan af at tage de fundne skatter og give dem til dragerne i stedet for at bruge naturåndens magi. Kan overtales til at gå imod Tylos, men kun hvis Isadelia ikke er på Tylos’ side.</w:t>
       </w:r>
     </w:p>
     <w:p>
@@ -789,7 +463,7 @@
           <w:lang w:val="da-DK"/>
         </w:rPr>
         <w:lastRenderedPageBreak/>
-        <w:t>Andre</w:t>
+        <w:t>De Ældste Rødder</w:t>
       </w:r>
     </w:p>
     <w:p>
@@ -803,33 +477,19 @@
           <w:lang w:val="da-DK"/>
         </w:rPr>
       </w:pPr>
-      <w:proofErr w:type="spellStart"/>
-      <w:r>
-        <w:rPr>
-          <w:b/>
-          <w:bCs/>
-          <w:lang w:val="da-DK"/>
-        </w:rPr>
-        <w:t>Rotlaug</w:t>
-      </w:r>
-      <w:proofErr w:type="spellEnd"/>
-      <w:r>
-        <w:rPr>
-          <w:lang w:val="da-DK"/>
-        </w:rPr>
-        <w:t>. Naturånden</w:t>
-      </w:r>
-      <w:r>
-        <w:rPr>
-          <w:lang w:val="da-DK"/>
-        </w:rPr>
-        <w:t>. Holdes fanget i en magisk cirkel</w:t>
-      </w:r>
-      <w:r>
-        <w:rPr>
-          <w:lang w:val="da-DK"/>
-        </w:rPr>
-        <w:t xml:space="preserve"> i kælderen.</w:t>
+      <w:r>
+        <w:rPr>
+          <w:b/>
+          <w:bCs/>
+          <w:lang w:val="da-DK"/>
+        </w:rPr>
+        <w:t xml:space="preserve">Iliel: </w:t>
+      </w:r>
+      <w:r>
+        <w:rPr>
+          <w:lang w:val="da-DK"/>
+        </w:rPr>
+        <w:t>Naturmagiker elver der holdes fanget og bruges til at høste Rotlaugs energi</w:t>
       </w:r>
     </w:p>
     <w:p>
@@ -840,28 +500,32 @@
           <w:numId w:val="1"/>
         </w:numPr>
         <w:rPr>
-          <w:lang w:val="da-DK"/>
-        </w:rPr>
-      </w:pPr>
-      <w:r>
-        <w:rPr>
-          <w:b/>
-          <w:bCs/>
-          <w:lang w:val="da-DK"/>
-        </w:rPr>
-        <w:t xml:space="preserve">Pilgrimme: </w:t>
-      </w:r>
-      <w:r>
-        <w:rPr>
-          <w:lang w:val="da-DK"/>
-        </w:rPr>
-        <w:t xml:space="preserve">Folk fra byen og resten af dalen der har hørt om </w:t>
-      </w:r>
-      <w:r>
-        <w:rPr>
-          <w:lang w:val="da-DK"/>
-        </w:rPr>
-        <w:t>den Fejlfri Flammes tæmning af en gud.</w:t>
+          <w:b/>
+          <w:bCs/>
+          <w:lang w:val="da-DK"/>
+        </w:rPr>
+      </w:pPr>
+      <w:r>
+        <w:rPr>
+          <w:b/>
+          <w:bCs/>
+          <w:lang w:val="da-DK"/>
+        </w:rPr>
+        <w:t>Aldonil</w:t>
+      </w:r>
+      <w:r>
+        <w:rPr>
+          <w:b/>
+          <w:bCs/>
+          <w:lang w:val="da-DK"/>
+        </w:rPr>
+        <w:t xml:space="preserve">: </w:t>
+      </w:r>
+      <w:r>
+        <w:rPr>
+          <w:lang w:val="da-DK"/>
+        </w:rPr>
+        <w:t>Holdes fanget for at afpresse Iliel til at arbejde for Tylos.</w:t>
       </w:r>
     </w:p>
     <w:p>
@@ -872,222 +536,270 @@
           <w:numId w:val="1"/>
         </w:numPr>
         <w:rPr>
-          <w:lang w:val="da-DK"/>
-        </w:rPr>
-      </w:pPr>
-    </w:p>
-    <w:p>
-      <w:pPr>
-        <w:rPr>
-          <w:lang w:val="da-DK"/>
-        </w:rPr>
-      </w:pPr>
-    </w:p>
-    <w:p>
-      <w:pPr>
-        <w:rPr>
-          <w:lang w:val="da-DK"/>
-        </w:rPr>
-      </w:pPr>
-      <w:r>
-        <w:rPr>
-          <w:lang w:val="da-DK"/>
-        </w:rPr>
-        <w:t xml:space="preserve">”Han dræbte den pilgrimme uden grund. Der var ingen tegn på korruption! </w:t>
-      </w:r>
-      <w:proofErr w:type="spellStart"/>
-      <w:r>
-        <w:rPr>
-          <w:lang w:val="da-DK"/>
-        </w:rPr>
-        <w:t>Tylos</w:t>
-      </w:r>
-      <w:proofErr w:type="spellEnd"/>
-      <w:r>
-        <w:rPr>
-          <w:lang w:val="da-DK"/>
-        </w:rPr>
-        <w:t xml:space="preserve"> er gået for vidt.”</w:t>
-      </w:r>
-    </w:p>
-    <w:p>
-      <w:pPr>
-        <w:rPr>
-          <w:lang w:val="da-DK"/>
-        </w:rPr>
-      </w:pPr>
-      <w:r>
-        <w:rPr>
-          <w:lang w:val="da-DK"/>
-        </w:rPr>
-        <w:t>”Han er stadig vores overordnede, og desuden har han udrettet mere for ordenen de sidste uger end resten af os har i flere år.”</w:t>
-      </w:r>
-    </w:p>
-    <w:p>
-      <w:pPr>
-        <w:rPr>
-          <w:lang w:val="da-DK"/>
-        </w:rPr>
-      </w:pPr>
-      <w:r>
-        <w:rPr>
-          <w:lang w:val="da-DK"/>
-        </w:rPr>
-        <w:t>”</w:t>
-      </w:r>
-      <w:proofErr w:type="spellStart"/>
-      <w:r>
-        <w:rPr>
-          <w:lang w:val="da-DK"/>
-        </w:rPr>
-        <w:t>Tylos</w:t>
-      </w:r>
-      <w:proofErr w:type="spellEnd"/>
-      <w:r>
-        <w:rPr>
-          <w:lang w:val="da-DK"/>
-        </w:rPr>
-        <w:t xml:space="preserve"> har udrettet mere </w:t>
-      </w:r>
-      <w:r>
+          <w:b/>
+          <w:bCs/>
+          <w:lang w:val="da-DK"/>
+        </w:rPr>
+      </w:pPr>
+      <w:r>
+        <w:rPr>
+          <w:b/>
+          <w:bCs/>
+          <w:lang w:val="da-DK"/>
+        </w:rPr>
+        <w:t>Orifin</w:t>
+      </w:r>
+      <w:r>
+        <w:rPr>
+          <w:b/>
+          <w:bCs/>
+          <w:lang w:val="da-DK"/>
+        </w:rPr>
+        <w:t xml:space="preserve">: </w:t>
+      </w:r>
+      <w:r>
+        <w:rPr>
+          <w:lang w:val="da-DK"/>
+        </w:rPr>
+        <w:t>Næsten død, hænger på et sæt af tre spyd foran indgangen.</w:t>
+      </w:r>
+    </w:p>
+    <w:p>
+      <w:pPr>
+        <w:pStyle w:val="Heading2"/>
+        <w:rPr>
+          <w:lang w:val="da-DK"/>
+        </w:rPr>
+      </w:pPr>
+      <w:r>
+        <w:rPr>
+          <w:lang w:val="da-DK"/>
+        </w:rPr>
+        <w:t>Andre</w:t>
+      </w:r>
+    </w:p>
+    <w:p>
+      <w:pPr>
+        <w:pStyle w:val="ListParagraph"/>
+        <w:numPr>
+          <w:ilvl w:val="0"/>
+          <w:numId w:val="1"/>
+        </w:numPr>
+        <w:rPr>
+          <w:lang w:val="da-DK"/>
+        </w:rPr>
+      </w:pPr>
+      <w:r>
+        <w:rPr>
+          <w:b/>
+          <w:bCs/>
+          <w:lang w:val="da-DK"/>
+        </w:rPr>
+        <w:t>Rotlaug</w:t>
+      </w:r>
+      <w:r>
+        <w:rPr>
+          <w:lang w:val="da-DK"/>
+        </w:rPr>
+        <w:t>. Naturånden</w:t>
+      </w:r>
+      <w:r>
+        <w:rPr>
+          <w:lang w:val="da-DK"/>
+        </w:rPr>
+        <w:t>. Holdes fanget i en magisk cirkel</w:t>
+      </w:r>
+      <w:r>
+        <w:rPr>
+          <w:lang w:val="da-DK"/>
+        </w:rPr>
+        <w:t xml:space="preserve"> i kælderen.</w:t>
+      </w:r>
+    </w:p>
+    <w:p>
+      <w:pPr>
+        <w:pStyle w:val="ListParagraph"/>
+        <w:numPr>
+          <w:ilvl w:val="0"/>
+          <w:numId w:val="1"/>
+        </w:numPr>
+        <w:rPr>
+          <w:lang w:val="da-DK"/>
+        </w:rPr>
+      </w:pPr>
+      <w:r>
+        <w:rPr>
+          <w:b/>
+          <w:bCs/>
+          <w:lang w:val="da-DK"/>
+        </w:rPr>
+        <w:t xml:space="preserve">Pilgrimme: </w:t>
+      </w:r>
+      <w:r>
+        <w:rPr>
+          <w:lang w:val="da-DK"/>
+        </w:rPr>
+        <w:t xml:space="preserve">Folk fra byen og resten af dalen der har hørt om </w:t>
+      </w:r>
+      <w:r>
+        <w:rPr>
+          <w:lang w:val="da-DK"/>
+        </w:rPr>
+        <w:t>den Fejlfri Flammes tæmning af en gud.</w:t>
+      </w:r>
+    </w:p>
+    <w:p>
+      <w:pPr>
+        <w:rPr>
+          <w:b/>
+          <w:bCs/>
+          <w:lang w:val="da-DK"/>
+        </w:rPr>
+      </w:pPr>
+      <w:r>
+        <w:rPr>
+          <w:b/>
+          <w:bCs/>
+          <w:lang w:val="da-DK"/>
+        </w:rPr>
+        <w:t>Niklion og Isadelia</w:t>
+      </w:r>
+      <w:r>
+        <w:rPr>
+          <w:b/>
+          <w:bCs/>
+          <w:lang w:val="da-DK"/>
+        </w:rPr>
+        <w:t xml:space="preserve"> dialog</w:t>
+      </w:r>
+      <w:r>
+        <w:rPr>
+          <w:b/>
+          <w:bCs/>
+          <w:lang w:val="da-DK"/>
+        </w:rPr>
+        <w:t>:</w:t>
+      </w:r>
+    </w:p>
+    <w:p>
+      <w:pPr>
+        <w:jc w:val="center"/>
         <w:rPr>
           <w:i/>
           <w:iCs/>
           <w:lang w:val="da-DK"/>
         </w:rPr>
-        <w:t>for sig selv</w:t>
-      </w:r>
+      </w:pPr>
       <w:r>
         <w:rPr>
           <w:i/>
           <w:iCs/>
           <w:lang w:val="da-DK"/>
         </w:rPr>
-        <w:t xml:space="preserve">. </w:t>
-      </w:r>
-      <w:r>
-        <w:rPr>
-          <w:lang w:val="da-DK"/>
-        </w:rPr>
-        <w:t>Manden har glemt sin rolle. Den fandens til ånd har fordrejet hans sind.”</w:t>
-      </w:r>
-    </w:p>
-    <w:p>
-      <w:pPr>
-        <w:rPr>
-          <w:lang w:val="da-DK"/>
-        </w:rPr>
-      </w:pPr>
-      <w:r>
-        <w:rPr>
-          <w:lang w:val="da-DK"/>
-        </w:rPr>
-        <w:t xml:space="preserve">”Du glemmer din egen rolle, </w:t>
-      </w:r>
-      <w:proofErr w:type="spellStart"/>
-      <w:r>
-        <w:rPr>
-          <w:lang w:val="da-DK"/>
-        </w:rPr>
-        <w:t>Niklion</w:t>
-      </w:r>
-      <w:proofErr w:type="spellEnd"/>
-      <w:r>
-        <w:rPr>
-          <w:lang w:val="da-DK"/>
-        </w:rPr>
-        <w:t xml:space="preserve">. </w:t>
-      </w:r>
-      <w:proofErr w:type="spellStart"/>
-      <w:r>
-        <w:rPr>
-          <w:lang w:val="da-DK"/>
-        </w:rPr>
-        <w:t>Tylos</w:t>
-      </w:r>
-      <w:proofErr w:type="spellEnd"/>
-      <w:r>
-        <w:rPr>
-          <w:lang w:val="da-DK"/>
-        </w:rPr>
-        <w:t xml:space="preserve"> blev sendt med det primære formål at oprette et nyt hovedkvarter, hvilket han har. Vi blev sendt for at danne kontakt med dragerne, hvilket vi ikke har gjort.”</w:t>
-      </w:r>
-    </w:p>
-    <w:p>
-      <w:pPr>
-        <w:rPr>
-          <w:lang w:val="da-DK"/>
-        </w:rPr>
-      </w:pPr>
-      <w:r>
-        <w:rPr>
-          <w:lang w:val="da-DK"/>
-        </w:rPr>
-        <w:t xml:space="preserve">”Har vi ikke hjulpet ham i hans mission om at sikre fortet? Så hvornår overholder </w:t>
-      </w:r>
-      <w:proofErr w:type="spellStart"/>
-      <w:r>
-        <w:rPr>
-          <w:lang w:val="da-DK"/>
-        </w:rPr>
-        <w:t>Tylos</w:t>
-      </w:r>
-      <w:proofErr w:type="spellEnd"/>
-      <w:r>
-        <w:rPr>
-          <w:lang w:val="da-DK"/>
-        </w:rPr>
-        <w:t xml:space="preserve"> sin del af aftalen? Hvorfor gemmer han på dragernes skatte? Nægter os adgang?”</w:t>
-      </w:r>
-    </w:p>
-    <w:p>
-      <w:pPr>
-        <w:rPr>
-          <w:lang w:val="da-DK"/>
-        </w:rPr>
-      </w:pPr>
-      <w:r>
-        <w:rPr>
-          <w:lang w:val="da-DK"/>
-        </w:rPr>
-        <w:t>”</w:t>
-      </w:r>
-      <w:r>
+        <w:t>”Han dræbte den pilgrimme uden grund. Der var ingen tegn på korruption! Tylos er gået for vidt.”</w:t>
+      </w:r>
+    </w:p>
+    <w:p>
+      <w:pPr>
+        <w:jc w:val="center"/>
         <w:rPr>
           <w:i/>
           <w:iCs/>
           <w:lang w:val="da-DK"/>
         </w:rPr>
-        <w:t>*Suk*</w:t>
-      </w:r>
-      <w:r>
-        <w:rPr>
-          <w:lang w:val="da-DK"/>
-        </w:rPr>
-        <w:t xml:space="preserve">. Det er nu engang hvad der generer mig mest. </w:t>
-      </w:r>
-      <w:r>
-        <w:rPr>
-          <w:lang w:val="da-DK"/>
-        </w:rPr>
-        <w:t xml:space="preserve">Vi bør sende besked til </w:t>
-      </w:r>
-      <w:proofErr w:type="spellStart"/>
-      <w:r>
-        <w:rPr>
-          <w:lang w:val="da-DK"/>
-        </w:rPr>
-        <w:t>Alfilia</w:t>
-      </w:r>
-      <w:proofErr w:type="spellEnd"/>
-      <w:r>
-        <w:rPr>
-          <w:lang w:val="da-DK"/>
-        </w:rPr>
-        <w:t>, hendes visdom overgår vores.</w:t>
-      </w:r>
-      <w:r>
-        <w:rPr>
+      </w:pPr>
+      <w:r>
+        <w:rPr>
+          <w:i/>
+          <w:iCs/>
+          <w:lang w:val="da-DK"/>
+        </w:rPr>
+        <w:t>”Han er stadig vores overordnede, og desuden har han udrettet mere for ordenen de sidste uger end resten af os har i flere år.”</w:t>
+      </w:r>
+    </w:p>
+    <w:p>
+      <w:pPr>
+        <w:jc w:val="center"/>
+        <w:rPr>
+          <w:i/>
+          <w:iCs/>
+          <w:lang w:val="da-DK"/>
+        </w:rPr>
+      </w:pPr>
+      <w:r>
+        <w:rPr>
+          <w:i/>
+          <w:iCs/>
+          <w:lang w:val="da-DK"/>
+        </w:rPr>
+        <w:t>”Tylos har udrettet mere for sig selv. Manden har glemt sin rolle. Den fandens til ånd har fordrejet hans sind.”</w:t>
+      </w:r>
+    </w:p>
+    <w:p>
+      <w:pPr>
+        <w:jc w:val="center"/>
+        <w:rPr>
+          <w:i/>
+          <w:iCs/>
+          <w:lang w:val="da-DK"/>
+        </w:rPr>
+      </w:pPr>
+      <w:r>
+        <w:rPr>
+          <w:i/>
+          <w:iCs/>
+          <w:lang w:val="da-DK"/>
+        </w:rPr>
+        <w:t>”Du glemmer din egen rolle, Niklion. Tylos blev sendt med det primære formål at oprette et nyt hovedkvarter, hvilket han har. Vi blev sendt for at danne kontakt med dragerne, hvilket vi ikke har gjort.”</w:t>
+      </w:r>
+    </w:p>
+    <w:p>
+      <w:pPr>
+        <w:jc w:val="center"/>
+        <w:rPr>
+          <w:i/>
+          <w:iCs/>
+          <w:lang w:val="da-DK"/>
+        </w:rPr>
+      </w:pPr>
+      <w:r>
+        <w:rPr>
+          <w:i/>
+          <w:iCs/>
+          <w:lang w:val="da-DK"/>
+        </w:rPr>
+        <w:t>”Har vi ikke hjulpet ham i hans mission om at sikre fortet? Så hvornår overholder Tylos sin del af aftalen? Hvorfor gemmer han på dragernes skatte? Nægter os adgang?”</w:t>
+      </w:r>
+    </w:p>
+    <w:p>
+      <w:pPr>
+        <w:jc w:val="center"/>
+        <w:rPr>
+          <w:i/>
+          <w:iCs/>
+          <w:lang w:val="da-DK"/>
+        </w:rPr>
+      </w:pPr>
+      <w:r>
+        <w:rPr>
+          <w:i/>
+          <w:iCs/>
+          <w:lang w:val="da-DK"/>
+        </w:rPr>
+        <w:t xml:space="preserve">”*Suk*. Det er nu engang hvad der generer mig mest. </w:t>
+      </w:r>
+      <w:r>
+        <w:rPr>
+          <w:i/>
+          <w:iCs/>
+          <w:lang w:val="da-DK"/>
+        </w:rPr>
+        <w:t>Vi bør sende besked til Alfilia, hendes visdom overgår vores.</w:t>
+      </w:r>
+      <w:r>
+        <w:rPr>
+          <w:i/>
+          <w:iCs/>
           <w:lang w:val="da-DK"/>
         </w:rPr>
         <w:t>”</w:t>
@@ -1095,51 +807,21 @@
     </w:p>
     <w:p>
       <w:pPr>
-        <w:rPr>
-          <w:lang w:val="da-DK"/>
-        </w:rPr>
-      </w:pPr>
-      <w:r>
-        <w:rPr>
-          <w:lang w:val="da-DK"/>
-        </w:rPr>
-        <w:t xml:space="preserve">”Hvad vi bør gøre, er at handle. Nu! </w:t>
-      </w:r>
-      <w:proofErr w:type="spellStart"/>
-      <w:r>
-        <w:rPr>
-          <w:lang w:val="da-DK"/>
-        </w:rPr>
-        <w:t>Tylos</w:t>
-      </w:r>
-      <w:proofErr w:type="spellEnd"/>
-      <w:r>
-        <w:rPr>
-          <w:lang w:val="da-DK"/>
-        </w:rPr>
-        <w:t xml:space="preserve">’ forfald bliver hurtigere for hver dag der går. </w:t>
-      </w:r>
-      <w:proofErr w:type="spellStart"/>
-      <w:r>
-        <w:rPr>
-          <w:lang w:val="da-DK"/>
-        </w:rPr>
-        <w:t>Alifilia</w:t>
-      </w:r>
-      <w:proofErr w:type="spellEnd"/>
-      <w:r>
-        <w:rPr>
-          <w:lang w:val="da-DK"/>
-        </w:rPr>
-        <w:t xml:space="preserve"> når ikke at kunne gøre noget før det er for sent.”</w:t>
-      </w:r>
-    </w:p>
-    <w:p>
-      <w:pPr>
-        <w:rPr>
-          <w:lang w:val="da-DK"/>
-        </w:rPr>
-      </w:pPr>
+        <w:jc w:val="center"/>
+        <w:rPr>
+          <w:i/>
+          <w:iCs/>
+          <w:lang w:val="da-DK"/>
+        </w:rPr>
+      </w:pPr>
+      <w:r>
+        <w:rPr>
+          <w:i/>
+          <w:iCs/>
+          <w:lang w:val="da-DK"/>
+        </w:rPr>
+        <w:t>”Hvad vi bør gøre, er at handle. Nu! Tylos’ forfald bliver hurtigere for hver dag der går. Alifilia når ikke at kunne gøre noget før det er for sent.”</w:t>
+      </w:r>
     </w:p>
     <w:p>
       <w:pPr>
@@ -1157,6 +839,25 @@
     </w:p>
     <w:p>
       <w:pPr>
+        <w:rPr>
+          <w:lang w:val="da-DK"/>
+        </w:rPr>
+      </w:pPr>
+      <w:r>
+        <w:rPr>
+          <w:lang w:val="da-DK"/>
+        </w:rPr>
+        <w:t>Generelt gælder at der kan klatres</w:t>
+      </w:r>
+      <w:r>
+        <w:rPr>
+          <w:lang w:val="da-DK"/>
+        </w:rPr>
+        <w:t>, potentielt med Acrobatics.</w:t>
+      </w:r>
+    </w:p>
+    <w:p>
+      <w:pPr>
         <w:pStyle w:val="Heading2"/>
         <w:rPr>
           <w:lang w:val="da-DK"/>
@@ -1177,23 +878,45 @@
       </w:pPr>
       <w:r>
         <w:rPr>
-          <w:lang w:val="da-DK"/>
-        </w:rPr>
-        <w:t>Er blevet genopbygget, men med træ og planter.</w:t>
-      </w:r>
-      <w:r>
-        <w:rPr>
-          <w:lang w:val="da-DK"/>
-        </w:rPr>
-        <w:t xml:space="preserve"> Sprækkerne i murene er fikset. Der er kommet ”pigtrådshegn” af tornebuske. </w:t>
-      </w:r>
-    </w:p>
-    <w:p>
-      <w:pPr>
-        <w:rPr>
-          <w:lang w:val="da-DK"/>
-        </w:rPr>
-      </w:pPr>
+          <w:b/>
+          <w:bCs/>
+          <w:lang w:val="da-DK"/>
+        </w:rPr>
+        <w:t>Hegn</w:t>
+      </w:r>
+      <w:r>
+        <w:rPr>
+          <w:lang w:val="da-DK"/>
+        </w:rPr>
+        <w:t xml:space="preserve">: </w:t>
+      </w:r>
+      <w:r>
+        <w:rPr>
+          <w:lang w:val="da-DK"/>
+        </w:rPr>
+        <w:t xml:space="preserve">Er blevet genopbygget, men med træ og planter. Sprækkerne i murene er fikset. Der er kommet ”pigtrådshegn” af tornebuske. </w:t>
+      </w:r>
+    </w:p>
+    <w:p>
+      <w:pPr>
+        <w:rPr>
+          <w:lang w:val="da-DK"/>
+        </w:rPr>
+      </w:pPr>
+      <w:r>
+        <w:rPr>
+          <w:b/>
+          <w:bCs/>
+          <w:lang w:val="da-DK"/>
+        </w:rPr>
+        <w:t>Spiddet hedninge</w:t>
+      </w:r>
+      <w:r>
+        <w:rPr>
+          <w:lang w:val="da-DK"/>
+        </w:rPr>
+        <w:t xml:space="preserve">: </w:t>
+      </w:r>
       <w:r>
         <w:rPr>
           <w:lang w:val="da-DK"/>
@@ -1225,6 +948,78 @@
           <w:lang w:val="da-DK"/>
         </w:rPr>
       </w:pPr>
+      <w:r>
+        <w:rPr>
+          <w:b/>
+          <w:bCs/>
+          <w:lang w:val="da-DK"/>
+        </w:rPr>
+        <w:t xml:space="preserve">Indgang: </w:t>
+      </w:r>
+      <w:r>
+        <w:rPr>
+          <w:lang w:val="da-DK"/>
+        </w:rPr>
+        <w:t xml:space="preserve">En sti fører til hovedindgangen, som bevogtes af to troende. De tager 5 sølv for at man får lov at komme ind. Derefter koster det 1 guld om ugen at bo her, men man kan </w:t>
+      </w:r>
+      <w:r>
+        <w:rPr>
+          <w:lang w:val="da-DK"/>
+        </w:rPr>
+        <w:lastRenderedPageBreak/>
+        <w:t xml:space="preserve">arbejde for at godtgøre det. Det koster 5 guld at begynde på ”Føniksens vej” - dvs. blive konverteret til Den Fejlfri Flamme. Størstedelen af pengene går direkte til Tylos.  </w:t>
+      </w:r>
+    </w:p>
+    <w:p>
+      <w:pPr>
+        <w:rPr>
+          <w:lang w:val="da-DK"/>
+        </w:rPr>
+      </w:pPr>
+      <w:r>
+        <w:rPr>
+          <w:b/>
+          <w:bCs/>
+          <w:lang w:val="da-DK"/>
+        </w:rPr>
+        <w:t xml:space="preserve">Stald: </w:t>
+      </w:r>
+      <w:r>
+        <w:rPr>
+          <w:lang w:val="da-DK"/>
+        </w:rPr>
+        <w:t xml:space="preserve">Ved nordlige hul i muren er der bygget en stald på den anden side. </w:t>
+      </w:r>
+      <w:r>
+        <w:rPr>
+          <w:lang w:val="da-DK"/>
+        </w:rPr>
+        <w:t>Har to sektioner. Den ”fine”:</w:t>
+      </w:r>
+      <w:r>
+        <w:rPr>
+          <w:lang w:val="da-DK"/>
+        </w:rPr>
+        <w:t xml:space="preserve">Her er Tylos Combat Horse, </w:t>
+      </w:r>
+      <w:r>
+        <w:rPr>
+          <w:lang w:val="da-DK"/>
+        </w:rPr>
+        <w:t xml:space="preserve">Niklion og Isadelias </w:t>
+      </w:r>
+      <w:r>
+        <w:rPr>
+          <w:lang w:val="da-DK"/>
+        </w:rPr>
+        <w:t xml:space="preserve">Riding Horse. Den offentlige: 2 køer, 4 høns, </w:t>
+      </w:r>
+      <w:r>
+        <w:rPr>
+          <w:lang w:val="da-DK"/>
+        </w:rPr>
+        <w:t>1 æsel.</w:t>
+      </w:r>
     </w:p>
     <w:p>
       <w:pPr>
@@ -1233,40 +1028,146 @@
           <w:lang w:val="da-DK"/>
         </w:rPr>
       </w:pPr>
-      <w:proofErr w:type="spellStart"/>
       <w:r>
         <w:rPr>
           <w:lang w:val="da-DK"/>
         </w:rPr>
         <w:t>Idenfor</w:t>
       </w:r>
-      <w:proofErr w:type="spellEnd"/>
-    </w:p>
-    <w:p>
-      <w:pPr>
-        <w:rPr>
-          <w:lang w:val="da-DK"/>
-        </w:rPr>
-      </w:pPr>
-      <w:r>
-        <w:rPr>
-          <w:lang w:val="da-DK"/>
-        </w:rPr>
-        <w:t xml:space="preserve">Der er kommet et tårn nu. I toppen af tårnet har </w:t>
-      </w:r>
-      <w:proofErr w:type="spellStart"/>
-      <w:r>
-        <w:rPr>
-          <w:lang w:val="da-DK"/>
-        </w:rPr>
-        <w:t>Tylos</w:t>
-      </w:r>
-      <w:proofErr w:type="spellEnd"/>
-      <w:r>
-        <w:rPr>
-          <w:lang w:val="da-DK"/>
-        </w:rPr>
-        <w:t xml:space="preserve"> sit private kammer og holder også skattene her. Han lader ingen andre komme ind</w:t>
+    </w:p>
+    <w:p>
+      <w:pPr>
+        <w:rPr>
+          <w:lang w:val="da-DK"/>
+        </w:rPr>
+      </w:pPr>
+      <w:r>
+        <w:rPr>
+          <w:b/>
+          <w:bCs/>
+          <w:lang w:val="da-DK"/>
+        </w:rPr>
+        <w:t>Tårn</w:t>
+      </w:r>
+      <w:r>
+        <w:rPr>
+          <w:lang w:val="da-DK"/>
+        </w:rPr>
+        <w:t xml:space="preserve">: </w:t>
+      </w:r>
+    </w:p>
+    <w:p>
+      <w:pPr>
+        <w:pStyle w:val="ListParagraph"/>
+        <w:numPr>
+          <w:ilvl w:val="0"/>
+          <w:numId w:val="1"/>
+        </w:numPr>
+        <w:rPr>
+          <w:lang w:val="da-DK"/>
+        </w:rPr>
+      </w:pPr>
+      <w:r>
+        <w:rPr>
+          <w:i/>
+          <w:iCs/>
+          <w:lang w:val="da-DK"/>
+        </w:rPr>
+        <w:t>Stueetagen</w:t>
+      </w:r>
+      <w:r>
+        <w:rPr>
+          <w:lang w:val="da-DK"/>
+        </w:rPr>
+        <w:t xml:space="preserve">: </w:t>
+      </w:r>
+      <w:r>
+        <w:rPr>
+          <w:lang w:val="da-DK"/>
+        </w:rPr>
+        <w:t xml:space="preserve">Hullet der fører til kælderen er blevet pænt og en dør lavet omkring den. Der er lavet to fængselsceller hvor Iliel og </w:t>
+      </w:r>
+      <w:r>
+        <w:rPr>
+          <w:lang w:val="da-DK"/>
+        </w:rPr>
+        <w:t>Aldonil bor.</w:t>
+      </w:r>
+    </w:p>
+    <w:p>
+      <w:pPr>
+        <w:pStyle w:val="ListParagraph"/>
+        <w:numPr>
+          <w:ilvl w:val="0"/>
+          <w:numId w:val="1"/>
+        </w:numPr>
+        <w:rPr>
+          <w:lang w:val="da-DK"/>
+        </w:rPr>
+      </w:pPr>
+      <w:r>
+        <w:rPr>
+          <w:i/>
+          <w:iCs/>
+          <w:lang w:val="da-DK"/>
+        </w:rPr>
+        <w:t>Første etage</w:t>
+      </w:r>
+      <w:r>
+        <w:rPr>
+          <w:lang w:val="da-DK"/>
+        </w:rPr>
+        <w:t>:</w:t>
+      </w:r>
+      <w:r>
+        <w:rPr>
+          <w:lang w:val="da-DK"/>
+        </w:rPr>
+        <w:t xml:space="preserve"> Niklion og Isadelia har hver deres rum her.</w:t>
+      </w:r>
+    </w:p>
+    <w:p>
+      <w:pPr>
+        <w:pStyle w:val="ListParagraph"/>
+        <w:numPr>
+          <w:ilvl w:val="0"/>
+          <w:numId w:val="1"/>
+        </w:numPr>
+        <w:rPr>
+          <w:lang w:val="da-DK"/>
+        </w:rPr>
+      </w:pPr>
+      <w:r>
+        <w:rPr>
+          <w:i/>
+          <w:iCs/>
+          <w:lang w:val="da-DK"/>
+        </w:rPr>
+        <w:t>Tylos rum</w:t>
+      </w:r>
+      <w:r>
+        <w:rPr>
+          <w:lang w:val="da-DK"/>
+        </w:rPr>
+        <w:t>:</w:t>
+      </w:r>
+    </w:p>
+    <w:p>
+      <w:pPr>
+        <w:pStyle w:val="ListParagraph"/>
+        <w:numPr>
+          <w:ilvl w:val="0"/>
+          <w:numId w:val="1"/>
+        </w:numPr>
+        <w:rPr>
+          <w:lang w:val="da-DK"/>
+        </w:rPr>
+      </w:pPr>
+      <w:r>
+        <w:rPr>
+          <w:lang w:val="da-DK"/>
+        </w:rPr>
+        <w:t>I toppen af tårnet har Tylos sit private kammer og holder også skattene her. Han lader ingen andre komme ind</w:t>
       </w:r>
       <w:r>
         <w:rPr>
@@ -1277,16 +1178,189 @@
     </w:p>
     <w:p>
       <w:pPr>
-        <w:rPr>
-          <w:lang w:val="da-DK"/>
-        </w:rPr>
-      </w:pPr>
-      <w:r>
-        <w:rPr>
-          <w:lang w:val="da-DK"/>
-        </w:rPr>
-        <w:lastRenderedPageBreak/>
-        <w:t xml:space="preserve">Det store træ </w:t>
+        <w:pStyle w:val="ListParagraph"/>
+        <w:numPr>
+          <w:ilvl w:val="0"/>
+          <w:numId w:val="1"/>
+        </w:numPr>
+        <w:rPr>
+          <w:lang w:val="da-DK"/>
+        </w:rPr>
+      </w:pPr>
+      <w:r>
+        <w:rPr>
+          <w:lang w:val="da-DK"/>
+        </w:rPr>
+        <w:t xml:space="preserve">Døren er låst og har </w:t>
+      </w:r>
+      <w:r>
+        <w:rPr>
+          <w:i/>
+          <w:iCs/>
+          <w:lang w:val="da-DK"/>
+        </w:rPr>
+        <w:t>Lightning Bolt</w:t>
+      </w:r>
+      <w:r>
+        <w:rPr>
+          <w:lang w:val="da-DK"/>
+        </w:rPr>
+        <w:t xml:space="preserve"> bundet til sig ved brug af </w:t>
+      </w:r>
+      <w:r>
+        <w:rPr>
+          <w:i/>
+          <w:iCs/>
+          <w:lang w:val="da-DK"/>
+        </w:rPr>
+        <w:t>Magic Seal</w:t>
+      </w:r>
+      <w:r>
+        <w:rPr>
+          <w:lang w:val="da-DK"/>
+        </w:rPr>
+        <w:t>, som aktiveres hvis man rør dørhåndtaget uden at sige kodeordet: ”Rotlaug”.</w:t>
+      </w:r>
+    </w:p>
+    <w:p>
+      <w:pPr>
+        <w:pStyle w:val="ListParagraph"/>
+        <w:numPr>
+          <w:ilvl w:val="0"/>
+          <w:numId w:val="1"/>
+        </w:numPr>
+        <w:rPr>
+          <w:lang w:val="da-DK"/>
+        </w:rPr>
+      </w:pPr>
+      <w:r>
+        <w:rPr>
+          <w:lang w:val="da-DK"/>
+        </w:rPr>
+        <w:t>Skat: 123 gp, 1 magisk bog kort, musik instrument, rustning til hest (som kan bruges til æsel med lidt arbejde</w:t>
+      </w:r>
+      <w:r>
+        <w:rPr>
+          <w:lang w:val="da-DK"/>
+        </w:rPr>
+        <w:t xml:space="preserve">. </w:t>
+      </w:r>
+      <w:r>
+        <w:rPr>
+          <w:i/>
+          <w:iCs/>
+          <w:lang w:val="da-DK"/>
+        </w:rPr>
+        <w:t>Find ud af bonus hvis de finder den</w:t>
+      </w:r>
+      <w:r>
+        <w:rPr>
+          <w:lang w:val="da-DK"/>
+        </w:rPr>
+        <w:t>), del af statuen</w:t>
+      </w:r>
+      <w:r>
+        <w:rPr>
+          <w:lang w:val="da-DK"/>
+        </w:rPr>
+        <w:t>, 1 treasure card</w:t>
+      </w:r>
+      <w:r>
+        <w:rPr>
+          <w:lang w:val="da-DK"/>
+        </w:rPr>
+        <w:t>.</w:t>
+      </w:r>
+    </w:p>
+    <w:p>
+      <w:pPr>
+        <w:pStyle w:val="ListParagraph"/>
+        <w:numPr>
+          <w:ilvl w:val="0"/>
+          <w:numId w:val="1"/>
+        </w:numPr>
+        <w:rPr>
+          <w:lang w:val="da-DK"/>
+        </w:rPr>
+      </w:pPr>
+      <w:r>
+        <w:rPr>
+          <w:i/>
+          <w:iCs/>
+          <w:lang w:val="da-DK"/>
+        </w:rPr>
+        <w:t>Kælderen</w:t>
+      </w:r>
+      <w:r>
+        <w:rPr>
+          <w:lang w:val="da-DK"/>
+        </w:rPr>
+        <w:t xml:space="preserve">: </w:t>
+      </w:r>
+    </w:p>
+    <w:p>
+      <w:pPr>
+        <w:pStyle w:val="ListParagraph"/>
+        <w:numPr>
+          <w:ilvl w:val="0"/>
+          <w:numId w:val="1"/>
+        </w:numPr>
+        <w:rPr>
+          <w:lang w:val="da-DK"/>
+        </w:rPr>
+      </w:pPr>
+      <w:r>
+        <w:rPr>
+          <w:lang w:val="da-DK"/>
+        </w:rPr>
+        <w:t>Rotlaug holdes fanget i midten</w:t>
+      </w:r>
+      <w:r>
+        <w:rPr>
+          <w:lang w:val="da-DK"/>
+        </w:rPr>
+        <w:t xml:space="preserve"> af en magisk cirkel. </w:t>
+      </w:r>
+      <w:r>
+        <w:rPr>
+          <w:lang w:val="da-DK"/>
+        </w:rPr>
+        <w:t>Cirklen er oldgammel elver Animism magi</w:t>
+      </w:r>
+      <w:r>
+        <w:rPr>
+          <w:lang w:val="da-DK"/>
+        </w:rPr>
+        <w:t>, som Iliel har lavet.</w:t>
+      </w:r>
+    </w:p>
+    <w:p>
+      <w:pPr>
+        <w:rPr>
+          <w:lang w:val="da-DK"/>
+        </w:rPr>
+      </w:pPr>
+      <w:r>
+        <w:rPr>
+          <w:b/>
+          <w:bCs/>
+          <w:lang w:val="da-DK"/>
+        </w:rPr>
+        <w:t>Det store træ</w:t>
+      </w:r>
+      <w:r>
+        <w:rPr>
+          <w:b/>
+          <w:bCs/>
+          <w:lang w:val="da-DK"/>
+        </w:rPr>
+        <w:t>:</w:t>
+      </w:r>
+      <w:r>
+        <w:rPr>
+          <w:lang w:val="da-DK"/>
+        </w:rPr>
+        <w:t xml:space="preserve"> </w:t>
       </w:r>
       <w:r>
         <w:rPr>
@@ -1298,22 +1372,44 @@
     <w:p>
       <w:pPr>
         <w:rPr>
-          <w:lang w:val="da-DK"/>
-        </w:rPr>
-      </w:pPr>
-      <w:proofErr w:type="spellStart"/>
-      <w:r>
-        <w:rPr>
-          <w:lang w:val="da-DK"/>
-        </w:rPr>
-        <w:t>Tylos</w:t>
-      </w:r>
-      <w:proofErr w:type="spellEnd"/>
-      <w:r>
-        <w:rPr>
-          <w:lang w:val="da-DK"/>
-        </w:rPr>
-        <w:t xml:space="preserve"> prædiker for de pilgrimme i gårdspladsen. Omtaler sig selv som en profet</w:t>
+          <w:b/>
+          <w:bCs/>
+          <w:lang w:val="da-DK"/>
+        </w:rPr>
+      </w:pPr>
+      <w:r>
+        <w:rPr>
+          <w:b/>
+          <w:bCs/>
+          <w:lang w:val="da-DK"/>
+        </w:rPr>
+        <w:t>Prædikeplads:</w:t>
+      </w:r>
+      <w:r>
+        <w:rPr>
+          <w:b/>
+          <w:bCs/>
+          <w:lang w:val="da-DK"/>
+        </w:rPr>
+        <w:t xml:space="preserve"> </w:t>
+      </w:r>
+      <w:r>
+        <w:rPr>
+          <w:lang w:val="da-DK"/>
+        </w:rPr>
+        <w:t>Tylos prædiker for de pilgrimme i gårdspladsen</w:t>
+      </w:r>
+      <w:r>
+        <w:rPr>
+          <w:lang w:val="da-DK"/>
+        </w:rPr>
+        <w:t xml:space="preserve"> to gange om dagen: formiddag og aften</w:t>
+      </w:r>
+      <w:r>
+        <w:rPr>
+          <w:lang w:val="da-DK"/>
+        </w:rPr>
+        <w:t>. Omtaler sig selv som en profet</w:t>
       </w:r>
       <w:r>
         <w:rPr>
@@ -1336,45 +1432,39 @@
       </w:pPr>
       <w:r>
         <w:rPr>
-          <w:lang w:val="da-DK"/>
-        </w:rPr>
-        <w:t xml:space="preserve">Skat. </w:t>
-      </w:r>
-    </w:p>
-    <w:p>
-      <w:pPr>
-        <w:rPr>
-          <w:lang w:val="da-DK"/>
-        </w:rPr>
-      </w:pPr>
-      <w:proofErr w:type="spellStart"/>
-      <w:r>
-        <w:rPr>
-          <w:lang w:val="da-DK"/>
-        </w:rPr>
-        <w:t>Tylos</w:t>
-      </w:r>
-      <w:proofErr w:type="spellEnd"/>
-      <w:r>
-        <w:rPr>
-          <w:lang w:val="da-DK"/>
-        </w:rPr>
-        <w:t xml:space="preserve"> har samlet alle skatterne i et rum og lader ingen andre komme derind.</w:t>
-      </w:r>
-    </w:p>
-    <w:p>
-      <w:pPr>
-        <w:rPr>
-          <w:lang w:val="da-DK"/>
-        </w:rPr>
-      </w:pPr>
-    </w:p>
-    <w:p>
-      <w:pPr>
-        <w:rPr>
-          <w:lang w:val="da-DK"/>
-        </w:rPr>
-      </w:pPr>
+          <w:b/>
+          <w:bCs/>
+          <w:lang w:val="da-DK"/>
+        </w:rPr>
+        <w:t xml:space="preserve">Soverum: </w:t>
+      </w:r>
+      <w:r>
+        <w:rPr>
+          <w:lang w:val="da-DK"/>
+        </w:rPr>
+        <w:t xml:space="preserve">Rum 6a, 7, 8 er nu udbygget til 3 etager og har senge til folk. Flere folk deler. </w:t>
+      </w:r>
+    </w:p>
+    <w:p>
+      <w:pPr>
+        <w:rPr>
+          <w:lang w:val="da-DK"/>
+        </w:rPr>
+      </w:pPr>
+      <w:r>
+        <w:rPr>
+          <w:b/>
+          <w:bCs/>
+          <w:lang w:val="da-DK"/>
+        </w:rPr>
+        <w:t>Opbevaringsrum</w:t>
+      </w:r>
+      <w:r>
+        <w:rPr>
+          <w:lang w:val="da-DK"/>
+        </w:rPr>
+        <w:t>: 6b er to etager.</w:t>
+      </w:r>
     </w:p>
     <w:p>
       <w:pPr>
@@ -1396,13 +1486,13 @@
         </w:rPr>
         <w:lastRenderedPageBreak/>
         <w:drawing>
-          <wp:anchor distT="0" distB="0" distL="114300" distR="114300" simplePos="0" relativeHeight="251659264" behindDoc="0" locked="0" layoutInCell="1" allowOverlap="1" wp14:anchorId="543EE453" wp14:editId="0BCA323A">
+          <wp:anchor distT="0" distB="0" distL="114300" distR="114300" simplePos="0" relativeHeight="251659264" behindDoc="0" locked="0" layoutInCell="1" allowOverlap="1" wp14:anchorId="543EE453" wp14:editId="30104F67">
             <wp:simplePos x="0" y="0"/>
-            <wp:positionH relativeFrom="column">
-              <wp:posOffset>2243455</wp:posOffset>
+            <wp:positionH relativeFrom="page">
+              <wp:align>right</wp:align>
             </wp:positionH>
             <wp:positionV relativeFrom="paragraph">
-              <wp:posOffset>355600</wp:posOffset>
+              <wp:posOffset>-266</wp:posOffset>
             </wp:positionV>
             <wp:extent cx="4353533" cy="7220958"/>
             <wp:effectExtent l="0" t="0" r="9525" b="0"/>
@@ -1453,7 +1543,6 @@
           </wp:anchor>
         </w:drawing>
       </w:r>
-      <w:proofErr w:type="spellStart"/>
       <w:r>
         <w:rPr>
           <w:b/>
@@ -1462,7 +1551,6 @@
         </w:rPr>
         <w:t>Niklion</w:t>
       </w:r>
-      <w:proofErr w:type="spellEnd"/>
       <w:r>
         <w:rPr>
           <w:lang w:val="da-DK"/>
@@ -1477,70 +1565,61 @@
           <w:ilvl w:val="0"/>
           <w:numId w:val="2"/>
         </w:numPr>
-        <w:rPr>
-          <w:lang w:val="da-DK"/>
-        </w:rPr>
-      </w:pPr>
-      <w:proofErr w:type="spellStart"/>
+      </w:pPr>
       <w:r>
         <w:rPr>
           <w:i/>
           <w:iCs/>
-          <w:lang w:val="da-DK"/>
-        </w:rPr>
-        <w:t>Lightning</w:t>
-      </w:r>
-      <w:proofErr w:type="spellEnd"/>
+        </w:rPr>
+        <w:t>Lightning Fast</w:t>
+      </w:r>
+      <w:r>
+        <w:t>: 2 WP, Pick 2 init cards</w:t>
+      </w:r>
+    </w:p>
+    <w:p>
+      <w:pPr>
+        <w:pStyle w:val="ListParagraph"/>
+        <w:numPr>
+          <w:ilvl w:val="0"/>
+          <w:numId w:val="2"/>
+        </w:numPr>
+      </w:pPr>
       <w:r>
         <w:rPr>
           <w:i/>
           <w:iCs/>
-          <w:lang w:val="da-DK"/>
-        </w:rPr>
-        <w:t xml:space="preserve"> Fast</w:t>
-      </w:r>
-      <w:r>
-        <w:rPr>
-          <w:lang w:val="da-DK"/>
-        </w:rPr>
-        <w:t xml:space="preserve">: 2 WP, </w:t>
-      </w:r>
-      <w:proofErr w:type="spellStart"/>
-      <w:r>
-        <w:rPr>
-          <w:lang w:val="da-DK"/>
-        </w:rPr>
-        <w:t>Pick</w:t>
-      </w:r>
-      <w:proofErr w:type="spellEnd"/>
-      <w:r>
-        <w:rPr>
-          <w:lang w:val="da-DK"/>
-        </w:rPr>
-        <w:t xml:space="preserve"> 2 </w:t>
-      </w:r>
-      <w:proofErr w:type="spellStart"/>
-      <w:r>
-        <w:rPr>
-          <w:lang w:val="da-DK"/>
-        </w:rPr>
-        <w:t>init</w:t>
-      </w:r>
-      <w:proofErr w:type="spellEnd"/>
-      <w:r>
-        <w:rPr>
-          <w:lang w:val="da-DK"/>
-        </w:rPr>
-        <w:t xml:space="preserve"> </w:t>
-      </w:r>
-      <w:proofErr w:type="spellStart"/>
-      <w:r>
-        <w:rPr>
-          <w:lang w:val="da-DK"/>
-        </w:rPr>
-        <w:t>cards</w:t>
-      </w:r>
-      <w:proofErr w:type="spellEnd"/>
+        </w:rPr>
+        <w:t>Veteran</w:t>
+      </w:r>
+      <w:r>
+        <w:t>: 1 WP, Retain init card from round before</w:t>
+      </w:r>
+    </w:p>
+    <w:p>
+      <w:pPr>
+        <w:rPr>
+          <w:b/>
+          <w:bCs/>
+          <w:lang w:val="da-DK"/>
+        </w:rPr>
+      </w:pPr>
+      <w:r>
+        <w:rPr>
+          <w:b/>
+          <w:bCs/>
+          <w:lang w:val="da-DK"/>
+        </w:rPr>
+        <w:t>Isadelia</w:t>
+      </w:r>
+      <w:r>
+        <w:rPr>
+          <w:b/>
+          <w:bCs/>
+          <w:lang w:val="da-DK"/>
+        </w:rPr>
+        <w:t>:</w:t>
+      </w:r>
     </w:p>
     <w:p>
       <w:pPr>
@@ -1550,99 +1629,19 @@
           <w:numId w:val="2"/>
         </w:numPr>
         <w:rPr>
-          <w:lang w:val="da-DK"/>
+          <w:b/>
+          <w:bCs/>
         </w:rPr>
       </w:pPr>
       <w:r>
         <w:rPr>
           <w:i/>
           <w:iCs/>
-          <w:lang w:val="da-DK"/>
-        </w:rPr>
-        <w:t>Veteran</w:t>
-      </w:r>
-      <w:r>
-        <w:rPr>
-          <w:lang w:val="da-DK"/>
-        </w:rPr>
-        <w:t xml:space="preserve">: 1 WP, </w:t>
-      </w:r>
-      <w:proofErr w:type="spellStart"/>
-      <w:r>
-        <w:rPr>
-          <w:lang w:val="da-DK"/>
-        </w:rPr>
-        <w:t>Retain</w:t>
-      </w:r>
-      <w:proofErr w:type="spellEnd"/>
-      <w:r>
-        <w:rPr>
-          <w:lang w:val="da-DK"/>
-        </w:rPr>
-        <w:t xml:space="preserve"> </w:t>
-      </w:r>
-      <w:proofErr w:type="spellStart"/>
-      <w:r>
-        <w:rPr>
-          <w:lang w:val="da-DK"/>
-        </w:rPr>
-        <w:t>init</w:t>
-      </w:r>
-      <w:proofErr w:type="spellEnd"/>
-      <w:r>
-        <w:rPr>
-          <w:lang w:val="da-DK"/>
-        </w:rPr>
-        <w:t xml:space="preserve"> card from </w:t>
-      </w:r>
-      <w:proofErr w:type="spellStart"/>
-      <w:r>
-        <w:rPr>
-          <w:lang w:val="da-DK"/>
-        </w:rPr>
-        <w:t>round</w:t>
-      </w:r>
-      <w:proofErr w:type="spellEnd"/>
-      <w:r>
-        <w:rPr>
-          <w:lang w:val="da-DK"/>
-        </w:rPr>
-        <w:t xml:space="preserve"> </w:t>
-      </w:r>
-      <w:proofErr w:type="spellStart"/>
-      <w:r>
-        <w:rPr>
-          <w:lang w:val="da-DK"/>
-        </w:rPr>
-        <w:t>before</w:t>
-      </w:r>
-      <w:proofErr w:type="spellEnd"/>
-    </w:p>
-    <w:p>
-      <w:pPr>
-        <w:rPr>
-          <w:b/>
-          <w:bCs/>
-          <w:lang w:val="da-DK"/>
-        </w:rPr>
-      </w:pPr>
-      <w:proofErr w:type="spellStart"/>
-      <w:r>
-        <w:rPr>
-          <w:b/>
-          <w:bCs/>
-          <w:lang w:val="da-DK"/>
-        </w:rPr>
-        <w:t>Isadelia</w:t>
-      </w:r>
-      <w:proofErr w:type="spellEnd"/>
-      <w:r>
-        <w:rPr>
-          <w:b/>
-          <w:bCs/>
-          <w:lang w:val="da-DK"/>
-        </w:rPr>
-        <w:t>:</w:t>
+        </w:rPr>
+        <w:t>Defensive:</w:t>
+      </w:r>
+      <w:r>
+        <w:t xml:space="preserve"> 3 WP, parry without action, once per attack</w:t>
       </w:r>
     </w:p>
     <w:p>
@@ -1662,66 +1661,18 @@
         <w:rPr>
           <w:i/>
           <w:iCs/>
-          <w:lang w:val="da-DK"/>
-        </w:rPr>
-        <w:t>Defensive:</w:t>
-      </w:r>
-      <w:r>
-        <w:rPr>
-          <w:lang w:val="da-DK"/>
-        </w:rPr>
-        <w:t xml:space="preserve"> 3 WP, </w:t>
-      </w:r>
-      <w:proofErr w:type="spellStart"/>
-      <w:r>
-        <w:rPr>
-          <w:lang w:val="da-DK"/>
-        </w:rPr>
-        <w:t>parry</w:t>
-      </w:r>
-      <w:proofErr w:type="spellEnd"/>
-      <w:r>
-        <w:rPr>
-          <w:lang w:val="da-DK"/>
-        </w:rPr>
-        <w:t xml:space="preserve"> </w:t>
-      </w:r>
-      <w:proofErr w:type="spellStart"/>
-      <w:r>
-        <w:rPr>
-          <w:lang w:val="da-DK"/>
-        </w:rPr>
-        <w:t>without</w:t>
-      </w:r>
-      <w:proofErr w:type="spellEnd"/>
-      <w:r>
-        <w:rPr>
-          <w:lang w:val="da-DK"/>
-        </w:rPr>
-        <w:t xml:space="preserve"> action, </w:t>
-      </w:r>
-      <w:proofErr w:type="spellStart"/>
-      <w:r>
-        <w:rPr>
-          <w:lang w:val="da-DK"/>
-        </w:rPr>
-        <w:t>once</w:t>
-      </w:r>
-      <w:proofErr w:type="spellEnd"/>
-      <w:r>
-        <w:rPr>
-          <w:lang w:val="da-DK"/>
-        </w:rPr>
-        <w:t xml:space="preserve"> per </w:t>
-      </w:r>
-      <w:proofErr w:type="spellStart"/>
-      <w:r>
-        <w:rPr>
-          <w:lang w:val="da-DK"/>
-        </w:rPr>
-        <w:t>attack</w:t>
-      </w:r>
-      <w:proofErr w:type="spellEnd"/>
+        </w:rPr>
+        <w:t>Double Slash</w:t>
+      </w:r>
+      <w:r>
+        <w:t xml:space="preserve">: 3 WP, attack two enemies within 2m. </w:t>
+      </w:r>
+      <w:r>
+        <w:rPr>
+          <w:lang w:val="da-DK"/>
+        </w:rPr>
+        <w:t>Roll 1 attack.</w:t>
+      </w:r>
     </w:p>
     <w:p>
       <w:pPr>
@@ -1731,104 +1682,114 @@
           <w:numId w:val="2"/>
         </w:numPr>
         <w:rPr>
-          <w:b/>
-          <w:bCs/>
-          <w:lang w:val="da-DK"/>
-        </w:rPr>
-      </w:pPr>
-      <w:r>
+          <w:lang w:val="da-DK"/>
+        </w:rPr>
+      </w:pPr>
+      <w:r>
+        <w:rPr>
+          <w:lang w:val="da-DK"/>
+        </w:rPr>
+        <w:t>Veteran</w:t>
+      </w:r>
+    </w:p>
+    <w:p>
+      <w:pPr>
+        <w:rPr>
+          <w:lang w:val="da-DK"/>
+        </w:rPr>
+      </w:pPr>
+      <w:r>
+        <w:rPr>
+          <w:b/>
+          <w:bCs/>
+          <w:lang w:val="da-DK"/>
+        </w:rPr>
+        <w:t>Tylos</w:t>
+      </w:r>
+      <w:r>
+        <w:rPr>
+          <w:lang w:val="da-DK"/>
+        </w:rPr>
+        <w:t>:</w:t>
+      </w:r>
+    </w:p>
+    <w:p>
+      <w:pPr>
+        <w:pStyle w:val="ListParagraph"/>
+        <w:numPr>
+          <w:ilvl w:val="0"/>
+          <w:numId w:val="2"/>
+        </w:numPr>
         <w:rPr>
           <w:i/>
           <w:iCs/>
           <w:lang w:val="da-DK"/>
         </w:rPr>
-        <w:t xml:space="preserve">Double </w:t>
-      </w:r>
-      <w:proofErr w:type="spellStart"/>
+      </w:pPr>
       <w:r>
         <w:rPr>
           <w:i/>
           <w:iCs/>
           <w:lang w:val="da-DK"/>
         </w:rPr>
-        <w:t>Slash</w:t>
-      </w:r>
-      <w:proofErr w:type="spellEnd"/>
-      <w:r>
-        <w:rPr>
-          <w:lang w:val="da-DK"/>
-        </w:rPr>
-        <w:t xml:space="preserve">: 3 WP, </w:t>
-      </w:r>
-      <w:proofErr w:type="spellStart"/>
-      <w:r>
-        <w:rPr>
-          <w:lang w:val="da-DK"/>
-        </w:rPr>
-        <w:t>attack</w:t>
-      </w:r>
-      <w:proofErr w:type="spellEnd"/>
-      <w:r>
-        <w:rPr>
-          <w:lang w:val="da-DK"/>
-        </w:rPr>
-        <w:t xml:space="preserve"> </w:t>
-      </w:r>
-      <w:proofErr w:type="spellStart"/>
-      <w:r>
-        <w:rPr>
-          <w:lang w:val="da-DK"/>
-        </w:rPr>
-        <w:t>two</w:t>
-      </w:r>
-      <w:proofErr w:type="spellEnd"/>
-      <w:r>
-        <w:rPr>
-          <w:lang w:val="da-DK"/>
-        </w:rPr>
-        <w:t xml:space="preserve"> </w:t>
-      </w:r>
-      <w:proofErr w:type="spellStart"/>
-      <w:r>
-        <w:rPr>
-          <w:lang w:val="da-DK"/>
-        </w:rPr>
-        <w:t>enemies</w:t>
-      </w:r>
-      <w:proofErr w:type="spellEnd"/>
-      <w:r>
-        <w:rPr>
-          <w:lang w:val="da-DK"/>
-        </w:rPr>
-        <w:t xml:space="preserve"> </w:t>
-      </w:r>
-      <w:proofErr w:type="spellStart"/>
-      <w:r>
-        <w:rPr>
-          <w:lang w:val="da-DK"/>
-        </w:rPr>
-        <w:t>within</w:t>
-      </w:r>
-      <w:proofErr w:type="spellEnd"/>
-      <w:r>
-        <w:rPr>
-          <w:lang w:val="da-DK"/>
-        </w:rPr>
-        <w:t xml:space="preserve"> 2m. Roll 1 </w:t>
-      </w:r>
-      <w:proofErr w:type="spellStart"/>
-      <w:r>
-        <w:rPr>
-          <w:lang w:val="da-DK"/>
-        </w:rPr>
-        <w:t>attack</w:t>
-      </w:r>
-      <w:proofErr w:type="spellEnd"/>
-      <w:r>
-        <w:rPr>
+        <w:t>Defensive</w:t>
+      </w:r>
+      <w:r>
+        <w:rPr>
+          <w:i/>
+          <w:iCs/>
           <w:lang w:val="da-DK"/>
         </w:rPr>
         <w:t>.</w:t>
+      </w:r>
+    </w:p>
+    <w:p>
+      <w:pPr>
+        <w:rPr>
+          <w:lang w:val="da-DK"/>
+        </w:rPr>
+      </w:pPr>
+      <w:r>
+        <w:rPr>
+          <w:lang w:val="da-DK"/>
+        </w:rPr>
+        <w:t xml:space="preserve">Kan </w:t>
+      </w:r>
+      <w:r>
+        <w:rPr>
+          <w:lang w:val="da-DK"/>
+        </w:rPr>
+        <w:t>kaste</w:t>
+      </w:r>
+      <w:r>
+        <w:rPr>
+          <w:lang w:val="da-DK"/>
+        </w:rPr>
+        <w:t xml:space="preserve"> følgende magi igennem amuletten</w:t>
+      </w:r>
+      <w:r>
+        <w:rPr>
+          <w:lang w:val="da-DK"/>
+        </w:rPr>
+        <w:t xml:space="preserve"> (</w:t>
+      </w:r>
+      <w:r>
+        <w:rPr>
+          <w:lang w:val="da-DK"/>
+        </w:rPr>
+        <w:t>Animism 15</w:t>
+      </w:r>
+      <w:r>
+        <w:rPr>
+          <w:lang w:val="da-DK"/>
+        </w:rPr>
+        <w:t>)</w:t>
+      </w:r>
+      <w:r>
+        <w:rPr>
+          <w:lang w:val="da-DK"/>
+        </w:rPr>
+        <w:t>:</w:t>
       </w:r>
     </w:p>
     <w:p>
@@ -1846,115 +1807,174 @@
         <w:rPr>
           <w:lang w:val="da-DK"/>
         </w:rPr>
-        <w:t>Veteran</w:t>
-      </w:r>
-    </w:p>
-    <w:p>
-      <w:pPr>
-        <w:rPr>
-          <w:lang w:val="da-DK"/>
-        </w:rPr>
-      </w:pPr>
-    </w:p>
-    <w:p>
-      <w:pPr>
-        <w:rPr>
-          <w:lang w:val="da-DK"/>
-        </w:rPr>
-      </w:pPr>
-    </w:p>
-    <w:p>
-      <w:pPr>
-        <w:rPr>
-          <w:lang w:val="da-DK"/>
-        </w:rPr>
-      </w:pPr>
-    </w:p>
-    <w:p>
-      <w:pPr>
-        <w:rPr>
-          <w:lang w:val="da-DK"/>
-        </w:rPr>
-      </w:pPr>
-    </w:p>
-    <w:p>
-      <w:pPr>
-        <w:rPr>
-          <w:lang w:val="da-DK"/>
-        </w:rPr>
-      </w:pPr>
-    </w:p>
-    <w:p>
-      <w:pPr>
-        <w:rPr>
-          <w:lang w:val="da-DK"/>
-        </w:rPr>
-      </w:pPr>
-    </w:p>
-    <w:p>
-      <w:pPr>
-        <w:rPr>
-          <w:lang w:val="da-DK"/>
-        </w:rPr>
-      </w:pPr>
-    </w:p>
-    <w:p>
-      <w:pPr>
-        <w:rPr>
-          <w:lang w:val="da-DK"/>
-        </w:rPr>
-      </w:pPr>
-    </w:p>
-    <w:p>
-      <w:pPr>
-        <w:rPr>
-          <w:lang w:val="da-DK"/>
-        </w:rPr>
-      </w:pPr>
-    </w:p>
-    <w:p>
-      <w:pPr>
-        <w:rPr>
-          <w:lang w:val="da-DK"/>
-        </w:rPr>
-      </w:pPr>
-    </w:p>
-    <w:p>
-      <w:pPr>
-        <w:rPr>
-          <w:lang w:val="da-DK"/>
-        </w:rPr>
-      </w:pPr>
-    </w:p>
-    <w:p>
-      <w:pPr>
-        <w:rPr>
-          <w:lang w:val="da-DK"/>
-        </w:rPr>
-      </w:pPr>
-    </w:p>
-    <w:p>
-      <w:pPr>
-        <w:rPr>
-          <w:lang w:val="da-DK"/>
-        </w:rPr>
-      </w:pPr>
-    </w:p>
-    <w:p>
-      <w:pPr>
-        <w:rPr>
-          <w:lang w:val="da-DK"/>
-        </w:rPr>
-      </w:pPr>
-    </w:p>
-    <w:p>
-      <w:pPr>
-        <w:rPr>
-          <w:lang w:val="da-DK"/>
-        </w:rPr>
-      </w:pPr>
-    </w:p>
-    <w:p>
+        <w:t>Engulfing Forest</w:t>
+      </w:r>
+    </w:p>
+    <w:p>
+      <w:pPr>
+        <w:pStyle w:val="ListParagraph"/>
+        <w:numPr>
+          <w:ilvl w:val="0"/>
+          <w:numId w:val="2"/>
+        </w:numPr>
+        <w:rPr>
+          <w:lang w:val="da-DK"/>
+        </w:rPr>
+      </w:pPr>
+      <w:r>
+        <w:rPr>
+          <w:lang w:val="da-DK"/>
+        </w:rPr>
+        <w:t>Lightning Bolt</w:t>
+      </w:r>
+    </w:p>
+    <w:p>
+      <w:pPr>
+        <w:rPr>
+          <w:lang w:val="da-DK"/>
+        </w:rPr>
+      </w:pPr>
+    </w:p>
+    <w:p>
+      <w:pPr>
+        <w:rPr>
+          <w:lang w:val="da-DK"/>
+        </w:rPr>
+      </w:pPr>
+    </w:p>
+    <w:p>
+      <w:pPr>
+        <w:rPr>
+          <w:lang w:val="da-DK"/>
+        </w:rPr>
+      </w:pPr>
+    </w:p>
+    <w:p>
+      <w:pPr>
+        <w:rPr>
+          <w:lang w:val="da-DK"/>
+        </w:rPr>
+      </w:pPr>
+    </w:p>
+    <w:p>
+      <w:pPr>
+        <w:rPr>
+          <w:lang w:val="da-DK"/>
+        </w:rPr>
+      </w:pPr>
+    </w:p>
+    <w:p>
+      <w:pPr>
+        <w:rPr>
+          <w:lang w:val="da-DK"/>
+        </w:rPr>
+      </w:pPr>
+    </w:p>
+    <w:p>
+      <w:pPr>
+        <w:rPr>
+          <w:lang w:val="da-DK"/>
+        </w:rPr>
+      </w:pPr>
+    </w:p>
+    <w:p>
+      <w:pPr>
+        <w:rPr>
+          <w:lang w:val="da-DK"/>
+        </w:rPr>
+      </w:pPr>
+    </w:p>
+    <w:p>
+      <w:pPr>
+        <w:rPr>
+          <w:lang w:val="da-DK"/>
+        </w:rPr>
+      </w:pPr>
+    </w:p>
+    <w:p>
+      <w:pPr>
+        <w:rPr>
+          <w:lang w:val="da-DK"/>
+        </w:rPr>
+      </w:pPr>
+    </w:p>
+    <w:p>
+      <w:pPr>
+        <w:rPr>
+          <w:lang w:val="da-DK"/>
+        </w:rPr>
+      </w:pPr>
+    </w:p>
+    <w:p>
+      <w:pPr>
+        <w:rPr>
+          <w:lang w:val="da-DK"/>
+        </w:rPr>
+      </w:pPr>
+    </w:p>
+    <w:p>
+      <w:pPr>
+        <w:rPr>
+          <w:lang w:val="da-DK"/>
+        </w:rPr>
+      </w:pPr>
+    </w:p>
+    <w:p>
+      <w:pPr>
+        <w:rPr>
+          <w:lang w:val="da-DK"/>
+        </w:rPr>
+      </w:pPr>
+    </w:p>
+    <w:p>
+      <w:pPr>
+        <w:rPr>
+          <w:b/>
+          <w:bCs/>
+          <w:lang w:val="da-DK"/>
+        </w:rPr>
+      </w:pPr>
+    </w:p>
+    <w:p>
+      <w:pPr>
+        <w:rPr>
+          <w:b/>
+          <w:bCs/>
+          <w:lang w:val="da-DK"/>
+        </w:rPr>
+      </w:pPr>
+    </w:p>
+    <w:p>
+      <w:pPr>
+        <w:rPr>
+          <w:b/>
+          <w:bCs/>
+          <w:lang w:val="da-DK"/>
+        </w:rPr>
+      </w:pPr>
+    </w:p>
+    <w:p>
+      <w:pPr>
+        <w:rPr>
+          <w:b/>
+          <w:bCs/>
+          <w:lang w:val="da-DK"/>
+        </w:rPr>
+      </w:pPr>
+    </w:p>
+    <w:p>
+      <w:pPr>
+        <w:rPr>
+          <w:b/>
+          <w:bCs/>
+          <w:lang w:val="da-DK"/>
+        </w:rPr>
+      </w:pPr>
+    </w:p>
+    <w:p>
+      <w:pPr>
+        <w:spacing w:after="0"/>
+      </w:pPr>
       <w:r>
         <w:rPr>
           <w:b/>
@@ -1969,6 +1989,7 @@
           <w:ilvl w:val="0"/>
           <w:numId w:val="3"/>
         </w:numPr>
+        <w:spacing w:after="0"/>
       </w:pPr>
       <w:r>
         <w:rPr>
@@ -1987,6 +2008,7 @@
           <w:ilvl w:val="0"/>
           <w:numId w:val="3"/>
         </w:numPr>
+        <w:spacing w:after="0"/>
       </w:pPr>
       <w:r>
         <w:rPr>
@@ -2002,6 +2024,7 @@
           <w:ilvl w:val="0"/>
           <w:numId w:val="3"/>
         </w:numPr>
+        <w:spacing w:after="0"/>
       </w:pPr>
       <w:r>
         <w:rPr>
@@ -2020,13 +2043,13 @@
           <w:ilvl w:val="0"/>
           <w:numId w:val="3"/>
         </w:numPr>
-      </w:pPr>
-      <w:r>
-        <w:rPr>
-          <w:b/>
-          <w:bCs/>
-        </w:rPr>
-        <w:lastRenderedPageBreak/>
+        <w:spacing w:after="0"/>
+      </w:pPr>
+      <w:r>
+        <w:rPr>
+          <w:b/>
+          <w:bCs/>
+        </w:rPr>
         <w:t xml:space="preserve">Casting Time: </w:t>
       </w:r>
       <w:r>
@@ -2039,6 +2062,7 @@
           <w:ilvl w:val="0"/>
           <w:numId w:val="3"/>
         </w:numPr>
+        <w:spacing w:after="0"/>
       </w:pPr>
       <w:r>
         <w:rPr>
@@ -2057,6 +2081,7 @@
           <w:ilvl w:val="0"/>
           <w:numId w:val="3"/>
         </w:numPr>
+        <w:spacing w:after="0"/>
       </w:pPr>
       <w:r>
         <w:rPr>
@@ -2085,6 +2110,9 @@
       </w:r>
     </w:p>
     <w:p>
+      <w:pPr>
+        <w:spacing w:after="0"/>
+      </w:pPr>
       <w:r>
         <w:rPr>
           <w:b/>
@@ -2099,6 +2127,7 @@
           <w:ilvl w:val="0"/>
           <w:numId w:val="4"/>
         </w:numPr>
+        <w:spacing w:after="0"/>
       </w:pPr>
       <w:r>
         <w:rPr>
@@ -2117,6 +2146,7 @@
           <w:ilvl w:val="0"/>
           <w:numId w:val="4"/>
         </w:numPr>
+        <w:spacing w:after="0"/>
       </w:pPr>
       <w:r>
         <w:rPr>
@@ -2132,6 +2162,7 @@
           <w:ilvl w:val="0"/>
           <w:numId w:val="4"/>
         </w:numPr>
+        <w:spacing w:after="0"/>
       </w:pPr>
       <w:r>
         <w:rPr>
@@ -2150,6 +2181,7 @@
           <w:ilvl w:val="0"/>
           <w:numId w:val="4"/>
         </w:numPr>
+        <w:spacing w:after="0"/>
       </w:pPr>
       <w:r>
         <w:rPr>
@@ -2168,6 +2200,7 @@
           <w:ilvl w:val="0"/>
           <w:numId w:val="4"/>
         </w:numPr>
+        <w:spacing w:after="0"/>
       </w:pPr>
       <w:r>
         <w:rPr>
@@ -2186,6 +2219,7 @@
           <w:ilvl w:val="0"/>
           <w:numId w:val="4"/>
         </w:numPr>
+        <w:spacing w:after="0"/>
       </w:pPr>
       <w:r>
         <w:rPr>
@@ -2200,20 +2234,10 @@
     </w:p>
     <w:p>
       <w:pPr>
-        <w:rPr>
-          <w:lang w:val="da-DK"/>
-        </w:rPr>
-      </w:pPr>
-      <w:r>
-        <w:t xml:space="preserve">You call down a great bolt of lightning on a target, who suffers 2D8 damage. The bolt continues to another random target within 2 meters of the target, inflicting 2D6 damage, and then to a third target within 2 meters, who suffers 2D4 damage. Each power level beyond the first increases the number of dice rolled for damage by one. Metal </w:t>
-      </w:r>
-      <w:proofErr w:type="spellStart"/>
-      <w:r>
-        <w:t>armor</w:t>
-      </w:r>
-      <w:proofErr w:type="spellEnd"/>
-      <w:r>
-        <w:t xml:space="preserve"> has no effect but the spell can be dodged or parried as a ranged attack, and if this is successfully done, no further target is hit. Indoors, the </w:t>
+        <w:spacing w:after="0"/>
+      </w:pPr>
+      <w:r>
+        <w:t xml:space="preserve">You call down a great bolt of lightning on a target, who suffers 2D8 damage. The bolt continues to another random target within 2 meters of the target, inflicting 2D6 damage, and then to a third target within 2 meters, who suffers 2D4 damage. Each power level beyond the first increases the number of dice rolled for damage by one. Metal armor has no effect but the spell can be dodged or parried as a ranged attack, and if this is successfully done, no further target is hit. Indoors, the </w:t>
       </w:r>
       <w:r>
         <w:rPr>

</xml_diff>